<commit_message>
back end hampir beres
</commit_message>
<xml_diff>
--- a/DATA BARANG SYO STORE.docx
+++ b/DATA BARANG SYO STORE.docx
@@ -5,39 +5,60 @@
     <w:tbl>
       <w:tblPr>
         <w:tblStyle w:val="TableGrid"/>
-        <w:tblW w:w="0" w:type="auto"/>
-        <w:jc w:val="center"/>
+        <w:tblpPr w:leftFromText="180" w:rightFromText="180" w:vertAnchor="text" w:tblpY="1"/>
+        <w:tblOverlap w:val="never"/>
+        <w:tblW w:w="10197" w:type="dxa"/>
         <w:tblLook w:val="04A0" w:firstRow="1" w:lastRow="0" w:firstColumn="1" w:lastColumn="0" w:noHBand="0" w:noVBand="1"/>
       </w:tblPr>
       <w:tblGrid>
-        <w:gridCol w:w="1418"/>
-        <w:gridCol w:w="1979"/>
-        <w:gridCol w:w="1137"/>
-        <w:gridCol w:w="1700"/>
-        <w:gridCol w:w="1558"/>
+        <w:gridCol w:w="2223"/>
+        <w:gridCol w:w="2476"/>
+        <w:gridCol w:w="1686"/>
+        <w:gridCol w:w="1863"/>
+        <w:gridCol w:w="1949"/>
       </w:tblGrid>
       <w:tr>
         <w:trPr>
-          <w:jc w:val="center"/>
+          <w:trHeight w:val="581"/>
         </w:trPr>
         <w:tc>
           <w:tcPr>
-            <w:tcW w:w="1418" w:type="dxa"/>
-          </w:tcPr>
-          <w:p>
-            <w:pPr>
-              <w:jc w:val="center"/>
+            <w:tcW w:w="2223" w:type="dxa"/>
+          </w:tcPr>
+          <w:p>
+            <w:pPr>
+              <w:jc w:val="center"/>
+              <w:rPr>
+                <w:rFonts w:ascii="Times New Roman" w:hAnsi="Times New Roman" w:cs="Times New Roman"/>
+                <w:sz w:val="24"/>
+                <w:szCs w:val="24"/>
+              </w:rPr>
             </w:pPr>
             <w:proofErr w:type="spellStart"/>
             <w:r>
+              <w:rPr>
+                <w:rFonts w:ascii="Times New Roman" w:hAnsi="Times New Roman" w:cs="Times New Roman"/>
+                <w:sz w:val="24"/>
+                <w:szCs w:val="24"/>
+              </w:rPr>
               <w:t>Kode</w:t>
             </w:r>
             <w:proofErr w:type="spellEnd"/>
             <w:r>
+              <w:rPr>
+                <w:rFonts w:ascii="Times New Roman" w:hAnsi="Times New Roman" w:cs="Times New Roman"/>
+                <w:sz w:val="24"/>
+                <w:szCs w:val="24"/>
+              </w:rPr>
               <w:t xml:space="preserve"> </w:t>
             </w:r>
             <w:proofErr w:type="spellStart"/>
             <w:r>
+              <w:rPr>
+                <w:rFonts w:ascii="Times New Roman" w:hAnsi="Times New Roman" w:cs="Times New Roman"/>
+                <w:sz w:val="24"/>
+                <w:szCs w:val="24"/>
+              </w:rPr>
               <w:t>Barang</w:t>
             </w:r>
             <w:proofErr w:type="spellEnd"/>
@@ -45,17 +66,32 @@
         </w:tc>
         <w:tc>
           <w:tcPr>
-            <w:tcW w:w="1979" w:type="dxa"/>
-          </w:tcPr>
-          <w:p>
-            <w:pPr>
-              <w:jc w:val="center"/>
-            </w:pPr>
-            <w:r>
+            <w:tcW w:w="2476" w:type="dxa"/>
+          </w:tcPr>
+          <w:p>
+            <w:pPr>
+              <w:jc w:val="center"/>
+              <w:rPr>
+                <w:rFonts w:ascii="Times New Roman" w:hAnsi="Times New Roman" w:cs="Times New Roman"/>
+                <w:sz w:val="24"/>
+                <w:szCs w:val="24"/>
+              </w:rPr>
+            </w:pPr>
+            <w:r>
+              <w:rPr>
+                <w:rFonts w:ascii="Times New Roman" w:hAnsi="Times New Roman" w:cs="Times New Roman"/>
+                <w:sz w:val="24"/>
+                <w:szCs w:val="24"/>
+              </w:rPr>
               <w:t xml:space="preserve">Nama </w:t>
             </w:r>
             <w:proofErr w:type="spellStart"/>
             <w:r>
+              <w:rPr>
+                <w:rFonts w:ascii="Times New Roman" w:hAnsi="Times New Roman" w:cs="Times New Roman"/>
+                <w:sz w:val="24"/>
+                <w:szCs w:val="24"/>
+              </w:rPr>
               <w:t>Barang</w:t>
             </w:r>
             <w:proofErr w:type="spellEnd"/>
@@ -63,22 +99,42 @@
         </w:tc>
         <w:tc>
           <w:tcPr>
-            <w:tcW w:w="1137" w:type="dxa"/>
-          </w:tcPr>
-          <w:p>
-            <w:pPr>
-              <w:jc w:val="center"/>
+            <w:tcW w:w="1686" w:type="dxa"/>
+          </w:tcPr>
+          <w:p>
+            <w:pPr>
+              <w:jc w:val="center"/>
+              <w:rPr>
+                <w:rFonts w:ascii="Times New Roman" w:hAnsi="Times New Roman" w:cs="Times New Roman"/>
+                <w:sz w:val="24"/>
+                <w:szCs w:val="24"/>
+              </w:rPr>
             </w:pPr>
             <w:proofErr w:type="spellStart"/>
             <w:r>
+              <w:rPr>
+                <w:rFonts w:ascii="Times New Roman" w:hAnsi="Times New Roman" w:cs="Times New Roman"/>
+                <w:sz w:val="24"/>
+                <w:szCs w:val="24"/>
+              </w:rPr>
               <w:t>Jumlah</w:t>
             </w:r>
             <w:proofErr w:type="spellEnd"/>
             <w:r>
+              <w:rPr>
+                <w:rFonts w:ascii="Times New Roman" w:hAnsi="Times New Roman" w:cs="Times New Roman"/>
+                <w:sz w:val="24"/>
+                <w:szCs w:val="24"/>
+              </w:rPr>
               <w:t xml:space="preserve"> </w:t>
             </w:r>
             <w:proofErr w:type="spellStart"/>
             <w:r>
+              <w:rPr>
+                <w:rFonts w:ascii="Times New Roman" w:hAnsi="Times New Roman" w:cs="Times New Roman"/>
+                <w:sz w:val="24"/>
+                <w:szCs w:val="24"/>
+              </w:rPr>
               <w:t>barang</w:t>
             </w:r>
             <w:proofErr w:type="spellEnd"/>
@@ -86,22 +142,42 @@
         </w:tc>
         <w:tc>
           <w:tcPr>
-            <w:tcW w:w="1700" w:type="dxa"/>
-          </w:tcPr>
-          <w:p>
-            <w:pPr>
-              <w:jc w:val="center"/>
+            <w:tcW w:w="1863" w:type="dxa"/>
+          </w:tcPr>
+          <w:p>
+            <w:pPr>
+              <w:jc w:val="center"/>
+              <w:rPr>
+                <w:rFonts w:ascii="Times New Roman" w:hAnsi="Times New Roman" w:cs="Times New Roman"/>
+                <w:sz w:val="24"/>
+                <w:szCs w:val="24"/>
+              </w:rPr>
             </w:pPr>
             <w:proofErr w:type="spellStart"/>
             <w:r>
+              <w:rPr>
+                <w:rFonts w:ascii="Times New Roman" w:hAnsi="Times New Roman" w:cs="Times New Roman"/>
+                <w:sz w:val="24"/>
+                <w:szCs w:val="24"/>
+              </w:rPr>
               <w:t>Harga</w:t>
             </w:r>
             <w:proofErr w:type="spellEnd"/>
             <w:r>
+              <w:rPr>
+                <w:rFonts w:ascii="Times New Roman" w:hAnsi="Times New Roman" w:cs="Times New Roman"/>
+                <w:sz w:val="24"/>
+                <w:szCs w:val="24"/>
+              </w:rPr>
               <w:t xml:space="preserve"> </w:t>
             </w:r>
             <w:proofErr w:type="spellStart"/>
             <w:r>
+              <w:rPr>
+                <w:rFonts w:ascii="Times New Roman" w:hAnsi="Times New Roman" w:cs="Times New Roman"/>
+                <w:sz w:val="24"/>
+                <w:szCs w:val="24"/>
+              </w:rPr>
               <w:t>Barang</w:t>
             </w:r>
             <w:proofErr w:type="spellEnd"/>
@@ -109,22 +185,42 @@
         </w:tc>
         <w:tc>
           <w:tcPr>
-            <w:tcW w:w="1558" w:type="dxa"/>
-          </w:tcPr>
-          <w:p>
-            <w:pPr>
-              <w:jc w:val="center"/>
+            <w:tcW w:w="1949" w:type="dxa"/>
+          </w:tcPr>
+          <w:p>
+            <w:pPr>
+              <w:jc w:val="center"/>
+              <w:rPr>
+                <w:rFonts w:ascii="Times New Roman" w:hAnsi="Times New Roman" w:cs="Times New Roman"/>
+                <w:sz w:val="24"/>
+                <w:szCs w:val="24"/>
+              </w:rPr>
             </w:pPr>
             <w:proofErr w:type="spellStart"/>
             <w:r>
+              <w:rPr>
+                <w:rFonts w:ascii="Times New Roman" w:hAnsi="Times New Roman" w:cs="Times New Roman"/>
+                <w:sz w:val="24"/>
+                <w:szCs w:val="24"/>
+              </w:rPr>
               <w:t>Tanggal</w:t>
             </w:r>
             <w:proofErr w:type="spellEnd"/>
             <w:r>
+              <w:rPr>
+                <w:rFonts w:ascii="Times New Roman" w:hAnsi="Times New Roman" w:cs="Times New Roman"/>
+                <w:sz w:val="24"/>
+                <w:szCs w:val="24"/>
+              </w:rPr>
               <w:t xml:space="preserve"> </w:t>
             </w:r>
             <w:proofErr w:type="spellStart"/>
             <w:r>
+              <w:rPr>
+                <w:rFonts w:ascii="Times New Roman" w:hAnsi="Times New Roman" w:cs="Times New Roman"/>
+                <w:sz w:val="24"/>
+                <w:szCs w:val="24"/>
+              </w:rPr>
               <w:t>Masuk</w:t>
             </w:r>
             <w:proofErr w:type="spellEnd"/>
@@ -133,72 +229,145 @@
       </w:tr>
       <w:tr>
         <w:trPr>
-          <w:jc w:val="center"/>
+          <w:trHeight w:val="581"/>
         </w:trPr>
         <w:tc>
           <w:tcPr>
-            <w:tcW w:w="1418" w:type="dxa"/>
+            <w:tcW w:w="2223" w:type="dxa"/>
           </w:tcPr>
           <w:p>
             <w:pPr>
               <w:jc w:val="both"/>
-            </w:pPr>
-            <w:r>
+              <w:rPr>
+                <w:rFonts w:ascii="Times New Roman" w:hAnsi="Times New Roman" w:cs="Times New Roman"/>
+                <w:sz w:val="24"/>
+                <w:szCs w:val="24"/>
+              </w:rPr>
+            </w:pPr>
+            <w:r>
+              <w:rPr>
+                <w:rFonts w:ascii="Times New Roman" w:hAnsi="Times New Roman" w:cs="Times New Roman"/>
+                <w:sz w:val="24"/>
+                <w:szCs w:val="24"/>
+              </w:rPr>
               <w:t>SYO01STB</w:t>
             </w:r>
           </w:p>
         </w:tc>
         <w:tc>
           <w:tcPr>
-            <w:tcW w:w="1979" w:type="dxa"/>
+            <w:tcW w:w="2476" w:type="dxa"/>
           </w:tcPr>
           <w:p>
             <w:pPr>
               <w:jc w:val="both"/>
-            </w:pPr>
-            <w:r>
-              <w:t>Soraya Top In black</w:t>
-            </w:r>
-          </w:p>
-        </w:tc>
-        <w:tc>
-          <w:tcPr>
-            <w:tcW w:w="1137" w:type="dxa"/>
-          </w:tcPr>
-          <w:p>
-            <w:pPr>
-              <w:jc w:val="center"/>
-            </w:pPr>
-            <w:r>
+              <w:rPr>
+                <w:rFonts w:ascii="Times New Roman" w:hAnsi="Times New Roman" w:cs="Times New Roman"/>
+                <w:sz w:val="24"/>
+                <w:szCs w:val="24"/>
+              </w:rPr>
+            </w:pPr>
+            <w:r>
+              <w:rPr>
+                <w:rFonts w:ascii="Times New Roman" w:hAnsi="Times New Roman" w:cs="Times New Roman"/>
+                <w:sz w:val="24"/>
+                <w:szCs w:val="24"/>
+              </w:rPr>
+              <w:t xml:space="preserve">Soraya </w:t>
+            </w:r>
+            <w:bookmarkStart w:id="0" w:name="_GoBack"/>
+            <w:r>
+              <w:rPr>
+                <w:rFonts w:ascii="Times New Roman" w:hAnsi="Times New Roman" w:cs="Times New Roman"/>
+                <w:sz w:val="24"/>
+                <w:szCs w:val="24"/>
+              </w:rPr>
+              <w:t xml:space="preserve">Top </w:t>
+            </w:r>
+            <w:bookmarkEnd w:id="0"/>
+            <w:r>
+              <w:rPr>
+                <w:rFonts w:ascii="Times New Roman" w:hAnsi="Times New Roman" w:cs="Times New Roman"/>
+                <w:sz w:val="24"/>
+                <w:szCs w:val="24"/>
+              </w:rPr>
+              <w:t>In black</w:t>
+            </w:r>
+          </w:p>
+        </w:tc>
+        <w:tc>
+          <w:tcPr>
+            <w:tcW w:w="1686" w:type="dxa"/>
+          </w:tcPr>
+          <w:p>
+            <w:pPr>
+              <w:jc w:val="center"/>
+              <w:rPr>
+                <w:rFonts w:ascii="Times New Roman" w:hAnsi="Times New Roman" w:cs="Times New Roman"/>
+                <w:sz w:val="24"/>
+                <w:szCs w:val="24"/>
+              </w:rPr>
+            </w:pPr>
+            <w:r>
+              <w:rPr>
+                <w:rFonts w:ascii="Times New Roman" w:hAnsi="Times New Roman" w:cs="Times New Roman"/>
+                <w:sz w:val="24"/>
+                <w:szCs w:val="24"/>
+              </w:rPr>
               <w:t>1</w:t>
             </w:r>
             <w:r>
+              <w:rPr>
+                <w:rFonts w:ascii="Times New Roman" w:hAnsi="Times New Roman" w:cs="Times New Roman"/>
+                <w:sz w:val="24"/>
+                <w:szCs w:val="24"/>
+              </w:rPr>
               <w:t>2 pcs</w:t>
             </w:r>
           </w:p>
         </w:tc>
         <w:tc>
           <w:tcPr>
-            <w:tcW w:w="1700" w:type="dxa"/>
-          </w:tcPr>
-          <w:p>
-            <w:pPr>
-              <w:jc w:val="center"/>
-            </w:pPr>
-            <w:r>
+            <w:tcW w:w="1863" w:type="dxa"/>
+          </w:tcPr>
+          <w:p>
+            <w:pPr>
+              <w:jc w:val="center"/>
+              <w:rPr>
+                <w:rFonts w:ascii="Times New Roman" w:hAnsi="Times New Roman" w:cs="Times New Roman"/>
+                <w:sz w:val="24"/>
+                <w:szCs w:val="24"/>
+              </w:rPr>
+            </w:pPr>
+            <w:r>
+              <w:rPr>
+                <w:rFonts w:ascii="Times New Roman" w:hAnsi="Times New Roman" w:cs="Times New Roman"/>
+                <w:sz w:val="24"/>
+                <w:szCs w:val="24"/>
+              </w:rPr>
               <w:t>188.000</w:t>
             </w:r>
           </w:p>
         </w:tc>
         <w:tc>
           <w:tcPr>
-            <w:tcW w:w="1558" w:type="dxa"/>
-          </w:tcPr>
-          <w:p>
-            <w:pPr>
-              <w:jc w:val="center"/>
-            </w:pPr>
-            <w:r>
+            <w:tcW w:w="1949" w:type="dxa"/>
+          </w:tcPr>
+          <w:p>
+            <w:pPr>
+              <w:jc w:val="center"/>
+              <w:rPr>
+                <w:rFonts w:ascii="Times New Roman" w:hAnsi="Times New Roman" w:cs="Times New Roman"/>
+                <w:sz w:val="24"/>
+                <w:szCs w:val="24"/>
+              </w:rPr>
+            </w:pPr>
+            <w:r>
+              <w:rPr>
+                <w:rFonts w:ascii="Times New Roman" w:hAnsi="Times New Roman" w:cs="Times New Roman"/>
+                <w:sz w:val="24"/>
+                <w:szCs w:val="24"/>
+              </w:rPr>
               <w:t>12-03-2019</w:t>
             </w:r>
           </w:p>
@@ -206,678 +375,1147 @@
       </w:tr>
       <w:tr>
         <w:trPr>
-          <w:jc w:val="center"/>
+          <w:trHeight w:val="581"/>
         </w:trPr>
         <w:tc>
           <w:tcPr>
-            <w:tcW w:w="1418" w:type="dxa"/>
+            <w:tcW w:w="2223" w:type="dxa"/>
           </w:tcPr>
           <w:p>
             <w:pPr>
               <w:jc w:val="both"/>
-            </w:pPr>
-            <w:r>
+              <w:rPr>
+                <w:rFonts w:ascii="Times New Roman" w:hAnsi="Times New Roman" w:cs="Times New Roman"/>
+                <w:sz w:val="24"/>
+                <w:szCs w:val="24"/>
+              </w:rPr>
+            </w:pPr>
+            <w:r>
+              <w:rPr>
+                <w:rFonts w:ascii="Times New Roman" w:hAnsi="Times New Roman" w:cs="Times New Roman"/>
+                <w:sz w:val="24"/>
+                <w:szCs w:val="24"/>
+              </w:rPr>
               <w:t>SYO02ADL</w:t>
             </w:r>
           </w:p>
         </w:tc>
         <w:tc>
           <w:tcPr>
-            <w:tcW w:w="1979" w:type="dxa"/>
+            <w:tcW w:w="2476" w:type="dxa"/>
           </w:tcPr>
           <w:p>
             <w:pPr>
               <w:jc w:val="both"/>
+              <w:rPr>
+                <w:rFonts w:ascii="Times New Roman" w:hAnsi="Times New Roman" w:cs="Times New Roman"/>
+                <w:sz w:val="24"/>
+                <w:szCs w:val="24"/>
+              </w:rPr>
             </w:pPr>
             <w:proofErr w:type="spellStart"/>
             <w:r>
+              <w:rPr>
+                <w:rFonts w:ascii="Times New Roman" w:hAnsi="Times New Roman" w:cs="Times New Roman"/>
+                <w:sz w:val="24"/>
+                <w:szCs w:val="24"/>
+              </w:rPr>
               <w:t>Azalia</w:t>
             </w:r>
             <w:proofErr w:type="spellEnd"/>
             <w:r>
+              <w:rPr>
+                <w:rFonts w:ascii="Times New Roman" w:hAnsi="Times New Roman" w:cs="Times New Roman"/>
+                <w:sz w:val="24"/>
+                <w:szCs w:val="24"/>
+              </w:rPr>
               <w:t xml:space="preserve"> Dress Light</w:t>
             </w:r>
           </w:p>
         </w:tc>
         <w:tc>
           <w:tcPr>
-            <w:tcW w:w="1137" w:type="dxa"/>
-          </w:tcPr>
-          <w:p>
-            <w:pPr>
-              <w:jc w:val="center"/>
-            </w:pPr>
-            <w:r>
+            <w:tcW w:w="1686" w:type="dxa"/>
+          </w:tcPr>
+          <w:p>
+            <w:pPr>
+              <w:jc w:val="center"/>
+              <w:rPr>
+                <w:rFonts w:ascii="Times New Roman" w:hAnsi="Times New Roman" w:cs="Times New Roman"/>
+                <w:sz w:val="24"/>
+                <w:szCs w:val="24"/>
+              </w:rPr>
+            </w:pPr>
+            <w:r>
+              <w:rPr>
+                <w:rFonts w:ascii="Times New Roman" w:hAnsi="Times New Roman" w:cs="Times New Roman"/>
+                <w:sz w:val="24"/>
+                <w:szCs w:val="24"/>
+              </w:rPr>
               <w:t>12 pcs</w:t>
             </w:r>
           </w:p>
         </w:tc>
         <w:tc>
           <w:tcPr>
-            <w:tcW w:w="1700" w:type="dxa"/>
-          </w:tcPr>
-          <w:p>
-            <w:pPr>
-              <w:jc w:val="center"/>
-            </w:pPr>
-            <w:r>
+            <w:tcW w:w="1863" w:type="dxa"/>
+          </w:tcPr>
+          <w:p>
+            <w:pPr>
+              <w:jc w:val="center"/>
+              <w:rPr>
+                <w:rFonts w:ascii="Times New Roman" w:hAnsi="Times New Roman" w:cs="Times New Roman"/>
+                <w:sz w:val="24"/>
+                <w:szCs w:val="24"/>
+              </w:rPr>
+            </w:pPr>
+            <w:r>
+              <w:rPr>
+                <w:rFonts w:ascii="Times New Roman" w:hAnsi="Times New Roman" w:cs="Times New Roman"/>
+                <w:sz w:val="24"/>
+                <w:szCs w:val="24"/>
+              </w:rPr>
               <w:t>439.000</w:t>
             </w:r>
           </w:p>
         </w:tc>
         <w:tc>
           <w:tcPr>
-            <w:tcW w:w="1558" w:type="dxa"/>
-          </w:tcPr>
-          <w:p>
-            <w:pPr>
-              <w:jc w:val="center"/>
+            <w:tcW w:w="1949" w:type="dxa"/>
+          </w:tcPr>
+          <w:p>
+            <w:pPr>
+              <w:jc w:val="center"/>
+              <w:rPr>
+                <w:rFonts w:ascii="Times New Roman" w:hAnsi="Times New Roman" w:cs="Times New Roman"/>
+                <w:sz w:val="24"/>
+                <w:szCs w:val="24"/>
+              </w:rPr>
             </w:pPr>
           </w:p>
         </w:tc>
       </w:tr>
       <w:tr>
         <w:trPr>
-          <w:jc w:val="center"/>
+          <w:trHeight w:val="282"/>
         </w:trPr>
         <w:tc>
           <w:tcPr>
-            <w:tcW w:w="1418" w:type="dxa"/>
+            <w:tcW w:w="2223" w:type="dxa"/>
           </w:tcPr>
           <w:p>
             <w:pPr>
               <w:jc w:val="both"/>
-            </w:pPr>
-            <w:r>
+              <w:rPr>
+                <w:rFonts w:ascii="Times New Roman" w:hAnsi="Times New Roman" w:cs="Times New Roman"/>
+                <w:sz w:val="24"/>
+                <w:szCs w:val="24"/>
+              </w:rPr>
+            </w:pPr>
+            <w:r>
+              <w:rPr>
+                <w:rFonts w:ascii="Times New Roman" w:hAnsi="Times New Roman" w:cs="Times New Roman"/>
+                <w:sz w:val="24"/>
+                <w:szCs w:val="24"/>
+              </w:rPr>
               <w:t>SYO03EX</w:t>
             </w:r>
           </w:p>
         </w:tc>
         <w:tc>
           <w:tcPr>
-            <w:tcW w:w="1979" w:type="dxa"/>
+            <w:tcW w:w="2476" w:type="dxa"/>
           </w:tcPr>
           <w:p>
             <w:pPr>
               <w:jc w:val="both"/>
+              <w:rPr>
+                <w:rFonts w:ascii="Times New Roman" w:hAnsi="Times New Roman" w:cs="Times New Roman"/>
+                <w:sz w:val="24"/>
+                <w:szCs w:val="24"/>
+              </w:rPr>
             </w:pPr>
             <w:proofErr w:type="spellStart"/>
             <w:r>
+              <w:rPr>
+                <w:rFonts w:ascii="Times New Roman" w:hAnsi="Times New Roman" w:cs="Times New Roman"/>
+                <w:sz w:val="24"/>
+                <w:szCs w:val="24"/>
+              </w:rPr>
               <w:t>Syo</w:t>
             </w:r>
             <w:proofErr w:type="spellEnd"/>
             <w:r>
+              <w:rPr>
+                <w:rFonts w:ascii="Times New Roman" w:hAnsi="Times New Roman" w:cs="Times New Roman"/>
+                <w:sz w:val="24"/>
+                <w:szCs w:val="24"/>
+              </w:rPr>
               <w:t xml:space="preserve"> Exclusive</w:t>
             </w:r>
           </w:p>
         </w:tc>
         <w:tc>
           <w:tcPr>
-            <w:tcW w:w="1137" w:type="dxa"/>
-          </w:tcPr>
-          <w:p>
-            <w:pPr>
-              <w:jc w:val="center"/>
-            </w:pPr>
-            <w:r>
+            <w:tcW w:w="1686" w:type="dxa"/>
+          </w:tcPr>
+          <w:p>
+            <w:pPr>
+              <w:jc w:val="center"/>
+              <w:rPr>
+                <w:rFonts w:ascii="Times New Roman" w:hAnsi="Times New Roman" w:cs="Times New Roman"/>
+                <w:sz w:val="24"/>
+                <w:szCs w:val="24"/>
+              </w:rPr>
+            </w:pPr>
+            <w:r>
+              <w:rPr>
+                <w:rFonts w:ascii="Times New Roman" w:hAnsi="Times New Roman" w:cs="Times New Roman"/>
+                <w:sz w:val="24"/>
+                <w:szCs w:val="24"/>
+              </w:rPr>
               <w:t>12 pcs</w:t>
             </w:r>
           </w:p>
         </w:tc>
         <w:tc>
           <w:tcPr>
-            <w:tcW w:w="1700" w:type="dxa"/>
-          </w:tcPr>
-          <w:p>
-            <w:pPr>
-              <w:jc w:val="center"/>
-            </w:pPr>
-            <w:r>
+            <w:tcW w:w="1863" w:type="dxa"/>
+          </w:tcPr>
+          <w:p>
+            <w:pPr>
+              <w:jc w:val="center"/>
+              <w:rPr>
+                <w:rFonts w:ascii="Times New Roman" w:hAnsi="Times New Roman" w:cs="Times New Roman"/>
+                <w:sz w:val="24"/>
+                <w:szCs w:val="24"/>
+              </w:rPr>
+            </w:pPr>
+            <w:r>
+              <w:rPr>
+                <w:rFonts w:ascii="Times New Roman" w:hAnsi="Times New Roman" w:cs="Times New Roman"/>
+                <w:sz w:val="24"/>
+                <w:szCs w:val="24"/>
+              </w:rPr>
               <w:t>279.000</w:t>
             </w:r>
           </w:p>
         </w:tc>
         <w:tc>
           <w:tcPr>
-            <w:tcW w:w="1558" w:type="dxa"/>
-          </w:tcPr>
-          <w:p>
-            <w:pPr>
-              <w:jc w:val="center"/>
+            <w:tcW w:w="1949" w:type="dxa"/>
+          </w:tcPr>
+          <w:p>
+            <w:pPr>
+              <w:jc w:val="center"/>
+              <w:rPr>
+                <w:rFonts w:ascii="Times New Roman" w:hAnsi="Times New Roman" w:cs="Times New Roman"/>
+                <w:sz w:val="24"/>
+                <w:szCs w:val="24"/>
+              </w:rPr>
             </w:pPr>
           </w:p>
         </w:tc>
       </w:tr>
       <w:tr>
         <w:trPr>
-          <w:jc w:val="center"/>
+          <w:trHeight w:val="282"/>
         </w:trPr>
         <w:tc>
           <w:tcPr>
-            <w:tcW w:w="1418" w:type="dxa"/>
+            <w:tcW w:w="2223" w:type="dxa"/>
           </w:tcPr>
           <w:p>
             <w:pPr>
               <w:jc w:val="both"/>
-            </w:pPr>
-            <w:r>
+              <w:rPr>
+                <w:rFonts w:ascii="Times New Roman" w:hAnsi="Times New Roman" w:cs="Times New Roman"/>
+                <w:sz w:val="24"/>
+                <w:szCs w:val="24"/>
+              </w:rPr>
+            </w:pPr>
+            <w:r>
+              <w:rPr>
+                <w:rFonts w:ascii="Times New Roman" w:hAnsi="Times New Roman" w:cs="Times New Roman"/>
+                <w:sz w:val="24"/>
+                <w:szCs w:val="24"/>
+              </w:rPr>
               <w:t>SYO04ADP</w:t>
             </w:r>
           </w:p>
         </w:tc>
         <w:tc>
           <w:tcPr>
-            <w:tcW w:w="1979" w:type="dxa"/>
+            <w:tcW w:w="2476" w:type="dxa"/>
           </w:tcPr>
           <w:p>
             <w:pPr>
               <w:jc w:val="both"/>
+              <w:rPr>
+                <w:rFonts w:ascii="Times New Roman" w:hAnsi="Times New Roman" w:cs="Times New Roman"/>
+                <w:sz w:val="24"/>
+                <w:szCs w:val="24"/>
+              </w:rPr>
             </w:pPr>
             <w:proofErr w:type="spellStart"/>
             <w:r>
+              <w:rPr>
+                <w:rFonts w:ascii="Times New Roman" w:hAnsi="Times New Roman" w:cs="Times New Roman"/>
+                <w:sz w:val="24"/>
+                <w:szCs w:val="24"/>
+              </w:rPr>
               <w:t>Aleza</w:t>
             </w:r>
             <w:proofErr w:type="spellEnd"/>
             <w:r>
+              <w:rPr>
+                <w:rFonts w:ascii="Times New Roman" w:hAnsi="Times New Roman" w:cs="Times New Roman"/>
+                <w:sz w:val="24"/>
+                <w:szCs w:val="24"/>
+              </w:rPr>
               <w:t xml:space="preserve"> Dress</w:t>
             </w:r>
           </w:p>
         </w:tc>
         <w:tc>
           <w:tcPr>
-            <w:tcW w:w="1137" w:type="dxa"/>
-          </w:tcPr>
-          <w:p>
-            <w:pPr>
-              <w:jc w:val="center"/>
-            </w:pPr>
-            <w:r>
+            <w:tcW w:w="1686" w:type="dxa"/>
+          </w:tcPr>
+          <w:p>
+            <w:pPr>
+              <w:jc w:val="center"/>
+              <w:rPr>
+                <w:rFonts w:ascii="Times New Roman" w:hAnsi="Times New Roman" w:cs="Times New Roman"/>
+                <w:sz w:val="24"/>
+                <w:szCs w:val="24"/>
+              </w:rPr>
+            </w:pPr>
+            <w:r>
+              <w:rPr>
+                <w:rFonts w:ascii="Times New Roman" w:hAnsi="Times New Roman" w:cs="Times New Roman"/>
+                <w:sz w:val="24"/>
+                <w:szCs w:val="24"/>
+              </w:rPr>
               <w:t>12 pcs</w:t>
             </w:r>
           </w:p>
         </w:tc>
         <w:tc>
           <w:tcPr>
-            <w:tcW w:w="1700" w:type="dxa"/>
-          </w:tcPr>
-          <w:p>
-            <w:pPr>
-              <w:jc w:val="center"/>
-            </w:pPr>
-            <w:r>
+            <w:tcW w:w="1863" w:type="dxa"/>
+          </w:tcPr>
+          <w:p>
+            <w:pPr>
+              <w:jc w:val="center"/>
+              <w:rPr>
+                <w:rFonts w:ascii="Times New Roman" w:hAnsi="Times New Roman" w:cs="Times New Roman"/>
+                <w:sz w:val="24"/>
+                <w:szCs w:val="24"/>
+              </w:rPr>
+            </w:pPr>
+            <w:r>
+              <w:rPr>
+                <w:rFonts w:ascii="Times New Roman" w:hAnsi="Times New Roman" w:cs="Times New Roman"/>
+                <w:sz w:val="24"/>
+                <w:szCs w:val="24"/>
+              </w:rPr>
               <w:t>439.000</w:t>
             </w:r>
           </w:p>
         </w:tc>
         <w:tc>
           <w:tcPr>
-            <w:tcW w:w="1558" w:type="dxa"/>
-          </w:tcPr>
-          <w:p>
-            <w:pPr>
-              <w:jc w:val="center"/>
+            <w:tcW w:w="1949" w:type="dxa"/>
+          </w:tcPr>
+          <w:p>
+            <w:pPr>
+              <w:jc w:val="center"/>
+              <w:rPr>
+                <w:rFonts w:ascii="Times New Roman" w:hAnsi="Times New Roman" w:cs="Times New Roman"/>
+                <w:sz w:val="24"/>
+                <w:szCs w:val="24"/>
+              </w:rPr>
             </w:pPr>
           </w:p>
         </w:tc>
       </w:tr>
       <w:tr>
         <w:trPr>
-          <w:jc w:val="center"/>
+          <w:trHeight w:val="581"/>
         </w:trPr>
         <w:tc>
           <w:tcPr>
-            <w:tcW w:w="1418" w:type="dxa"/>
+            <w:tcW w:w="2223" w:type="dxa"/>
           </w:tcPr>
           <w:p>
             <w:pPr>
               <w:jc w:val="both"/>
-            </w:pPr>
-            <w:bookmarkStart w:id="0" w:name="_GoBack" w:colFirst="2" w:colLast="2"/>
-            <w:r>
+              <w:rPr>
+                <w:rFonts w:ascii="Times New Roman" w:hAnsi="Times New Roman" w:cs="Times New Roman"/>
+                <w:sz w:val="24"/>
+                <w:szCs w:val="24"/>
+              </w:rPr>
+            </w:pPr>
+            <w:r>
+              <w:rPr>
+                <w:rFonts w:ascii="Times New Roman" w:hAnsi="Times New Roman" w:cs="Times New Roman"/>
+                <w:sz w:val="24"/>
+                <w:szCs w:val="24"/>
+              </w:rPr>
               <w:t>SYOEX68</w:t>
             </w:r>
           </w:p>
         </w:tc>
         <w:tc>
           <w:tcPr>
-            <w:tcW w:w="1979" w:type="dxa"/>
+            <w:tcW w:w="2476" w:type="dxa"/>
           </w:tcPr>
           <w:p>
             <w:pPr>
               <w:jc w:val="both"/>
-            </w:pPr>
-            <w:r>
+              <w:rPr>
+                <w:rFonts w:ascii="Times New Roman" w:hAnsi="Times New Roman" w:cs="Times New Roman"/>
+                <w:sz w:val="24"/>
+                <w:szCs w:val="24"/>
+              </w:rPr>
+            </w:pPr>
+            <w:r>
+              <w:rPr>
+                <w:rFonts w:ascii="Times New Roman" w:hAnsi="Times New Roman" w:cs="Times New Roman"/>
+                <w:sz w:val="24"/>
+                <w:szCs w:val="24"/>
+              </w:rPr>
               <w:t>SYO exclusive Series</w:t>
             </w:r>
           </w:p>
         </w:tc>
         <w:tc>
           <w:tcPr>
-            <w:tcW w:w="1137" w:type="dxa"/>
-          </w:tcPr>
-          <w:p>
-            <w:pPr>
-              <w:jc w:val="center"/>
-            </w:pPr>
-            <w:r>
+            <w:tcW w:w="1686" w:type="dxa"/>
+          </w:tcPr>
+          <w:p>
+            <w:pPr>
+              <w:jc w:val="center"/>
+              <w:rPr>
+                <w:rFonts w:ascii="Times New Roman" w:hAnsi="Times New Roman" w:cs="Times New Roman"/>
+                <w:sz w:val="24"/>
+                <w:szCs w:val="24"/>
+              </w:rPr>
+            </w:pPr>
+            <w:r>
+              <w:rPr>
+                <w:rFonts w:ascii="Times New Roman" w:hAnsi="Times New Roman" w:cs="Times New Roman"/>
+                <w:sz w:val="24"/>
+                <w:szCs w:val="24"/>
+              </w:rPr>
               <w:t>12 pcs</w:t>
             </w:r>
           </w:p>
         </w:tc>
         <w:tc>
           <w:tcPr>
-            <w:tcW w:w="1700" w:type="dxa"/>
-          </w:tcPr>
-          <w:p>
-            <w:pPr>
-              <w:jc w:val="center"/>
-            </w:pPr>
-            <w:r>
+            <w:tcW w:w="1863" w:type="dxa"/>
+          </w:tcPr>
+          <w:p>
+            <w:pPr>
+              <w:jc w:val="center"/>
+              <w:rPr>
+                <w:rFonts w:ascii="Times New Roman" w:hAnsi="Times New Roman" w:cs="Times New Roman"/>
+                <w:sz w:val="24"/>
+                <w:szCs w:val="24"/>
+              </w:rPr>
+            </w:pPr>
+            <w:r>
+              <w:rPr>
+                <w:rFonts w:ascii="Times New Roman" w:hAnsi="Times New Roman" w:cs="Times New Roman"/>
+                <w:sz w:val="24"/>
+                <w:szCs w:val="24"/>
+              </w:rPr>
               <w:t>239.000</w:t>
             </w:r>
           </w:p>
         </w:tc>
         <w:tc>
           <w:tcPr>
-            <w:tcW w:w="1558" w:type="dxa"/>
-          </w:tcPr>
-          <w:p>
-            <w:pPr>
-              <w:jc w:val="center"/>
+            <w:tcW w:w="1949" w:type="dxa"/>
+          </w:tcPr>
+          <w:p>
+            <w:pPr>
+              <w:jc w:val="center"/>
+              <w:rPr>
+                <w:rFonts w:ascii="Times New Roman" w:hAnsi="Times New Roman" w:cs="Times New Roman"/>
+                <w:sz w:val="24"/>
+                <w:szCs w:val="24"/>
+              </w:rPr>
             </w:pPr>
           </w:p>
         </w:tc>
       </w:tr>
       <w:tr>
         <w:trPr>
-          <w:jc w:val="center"/>
+          <w:trHeight w:val="282"/>
         </w:trPr>
         <w:tc>
           <w:tcPr>
-            <w:tcW w:w="1418" w:type="dxa"/>
+            <w:tcW w:w="2223" w:type="dxa"/>
           </w:tcPr>
           <w:p>
             <w:pPr>
               <w:jc w:val="both"/>
-            </w:pPr>
-            <w:r>
+              <w:rPr>
+                <w:rFonts w:ascii="Times New Roman" w:hAnsi="Times New Roman" w:cs="Times New Roman"/>
+                <w:sz w:val="24"/>
+                <w:szCs w:val="24"/>
+              </w:rPr>
+            </w:pPr>
+            <w:r>
+              <w:rPr>
+                <w:rFonts w:ascii="Times New Roman" w:hAnsi="Times New Roman" w:cs="Times New Roman"/>
+                <w:sz w:val="24"/>
+                <w:szCs w:val="24"/>
+              </w:rPr>
               <w:t>SYO06GD</w:t>
             </w:r>
           </w:p>
         </w:tc>
         <w:tc>
           <w:tcPr>
-            <w:tcW w:w="1979" w:type="dxa"/>
+            <w:tcW w:w="2476" w:type="dxa"/>
           </w:tcPr>
           <w:p>
             <w:pPr>
               <w:jc w:val="both"/>
+              <w:rPr>
+                <w:rFonts w:ascii="Times New Roman" w:hAnsi="Times New Roman" w:cs="Times New Roman"/>
+                <w:sz w:val="24"/>
+                <w:szCs w:val="24"/>
+              </w:rPr>
             </w:pPr>
             <w:proofErr w:type="spellStart"/>
             <w:r>
+              <w:rPr>
+                <w:rFonts w:ascii="Times New Roman" w:hAnsi="Times New Roman" w:cs="Times New Roman"/>
+                <w:sz w:val="24"/>
+                <w:szCs w:val="24"/>
+              </w:rPr>
               <w:t>Graciella</w:t>
             </w:r>
             <w:proofErr w:type="spellEnd"/>
             <w:r>
+              <w:rPr>
+                <w:rFonts w:ascii="Times New Roman" w:hAnsi="Times New Roman" w:cs="Times New Roman"/>
+                <w:sz w:val="24"/>
+                <w:szCs w:val="24"/>
+              </w:rPr>
               <w:t xml:space="preserve"> dress</w:t>
             </w:r>
           </w:p>
         </w:tc>
         <w:tc>
           <w:tcPr>
-            <w:tcW w:w="1137" w:type="dxa"/>
-          </w:tcPr>
-          <w:p>
-            <w:pPr>
-              <w:jc w:val="center"/>
-            </w:pPr>
-            <w:r>
+            <w:tcW w:w="1686" w:type="dxa"/>
+          </w:tcPr>
+          <w:p>
+            <w:pPr>
+              <w:jc w:val="center"/>
+              <w:rPr>
+                <w:rFonts w:ascii="Times New Roman" w:hAnsi="Times New Roman" w:cs="Times New Roman"/>
+                <w:sz w:val="24"/>
+                <w:szCs w:val="24"/>
+              </w:rPr>
+            </w:pPr>
+            <w:r>
+              <w:rPr>
+                <w:rFonts w:ascii="Times New Roman" w:hAnsi="Times New Roman" w:cs="Times New Roman"/>
+                <w:sz w:val="24"/>
+                <w:szCs w:val="24"/>
+              </w:rPr>
               <w:t>12 pcs</w:t>
             </w:r>
           </w:p>
         </w:tc>
         <w:tc>
           <w:tcPr>
-            <w:tcW w:w="1700" w:type="dxa"/>
-          </w:tcPr>
-          <w:p>
-            <w:pPr>
-              <w:jc w:val="center"/>
-            </w:pPr>
-            <w:r>
+            <w:tcW w:w="1863" w:type="dxa"/>
+          </w:tcPr>
+          <w:p>
+            <w:pPr>
+              <w:jc w:val="center"/>
+              <w:rPr>
+                <w:rFonts w:ascii="Times New Roman" w:hAnsi="Times New Roman" w:cs="Times New Roman"/>
+                <w:sz w:val="24"/>
+                <w:szCs w:val="24"/>
+              </w:rPr>
+            </w:pPr>
+            <w:r>
+              <w:rPr>
+                <w:rFonts w:ascii="Times New Roman" w:hAnsi="Times New Roman" w:cs="Times New Roman"/>
+                <w:sz w:val="24"/>
+                <w:szCs w:val="24"/>
+              </w:rPr>
               <w:t>439.000</w:t>
             </w:r>
           </w:p>
         </w:tc>
         <w:tc>
           <w:tcPr>
-            <w:tcW w:w="1558" w:type="dxa"/>
-          </w:tcPr>
-          <w:p>
-            <w:pPr>
-              <w:jc w:val="center"/>
+            <w:tcW w:w="1949" w:type="dxa"/>
+          </w:tcPr>
+          <w:p>
+            <w:pPr>
+              <w:jc w:val="center"/>
+              <w:rPr>
+                <w:rFonts w:ascii="Times New Roman" w:hAnsi="Times New Roman" w:cs="Times New Roman"/>
+                <w:sz w:val="24"/>
+                <w:szCs w:val="24"/>
+              </w:rPr>
             </w:pPr>
           </w:p>
         </w:tc>
       </w:tr>
       <w:tr>
         <w:trPr>
-          <w:jc w:val="center"/>
+          <w:trHeight w:val="581"/>
         </w:trPr>
         <w:tc>
           <w:tcPr>
-            <w:tcW w:w="1418" w:type="dxa"/>
+            <w:tcW w:w="2223" w:type="dxa"/>
           </w:tcPr>
           <w:p>
             <w:pPr>
               <w:jc w:val="both"/>
-            </w:pPr>
-            <w:r>
+              <w:rPr>
+                <w:rFonts w:ascii="Times New Roman" w:hAnsi="Times New Roman" w:cs="Times New Roman"/>
+                <w:sz w:val="24"/>
+                <w:szCs w:val="24"/>
+              </w:rPr>
+            </w:pPr>
+            <w:r>
+              <w:rPr>
+                <w:rFonts w:ascii="Times New Roman" w:hAnsi="Times New Roman" w:cs="Times New Roman"/>
+                <w:sz w:val="24"/>
+                <w:szCs w:val="24"/>
+              </w:rPr>
               <w:t>SYO07ALG</w:t>
             </w:r>
           </w:p>
         </w:tc>
         <w:tc>
           <w:tcPr>
-            <w:tcW w:w="1979" w:type="dxa"/>
+            <w:tcW w:w="2476" w:type="dxa"/>
           </w:tcPr>
           <w:p>
             <w:pPr>
               <w:jc w:val="both"/>
+              <w:rPr>
+                <w:rFonts w:ascii="Times New Roman" w:hAnsi="Times New Roman" w:cs="Times New Roman"/>
+                <w:sz w:val="24"/>
+                <w:szCs w:val="24"/>
+              </w:rPr>
             </w:pPr>
             <w:proofErr w:type="spellStart"/>
             <w:r>
+              <w:rPr>
+                <w:rFonts w:ascii="Times New Roman" w:hAnsi="Times New Roman" w:cs="Times New Roman"/>
+                <w:sz w:val="24"/>
+                <w:szCs w:val="24"/>
+              </w:rPr>
               <w:t>Anasya</w:t>
             </w:r>
             <w:proofErr w:type="spellEnd"/>
             <w:r>
+              <w:rPr>
+                <w:rFonts w:ascii="Times New Roman" w:hAnsi="Times New Roman" w:cs="Times New Roman"/>
+                <w:sz w:val="24"/>
+                <w:szCs w:val="24"/>
+              </w:rPr>
               <w:t xml:space="preserve"> Light Grey</w:t>
             </w:r>
           </w:p>
         </w:tc>
         <w:tc>
           <w:tcPr>
-            <w:tcW w:w="1137" w:type="dxa"/>
-          </w:tcPr>
-          <w:p>
-            <w:pPr>
-              <w:jc w:val="center"/>
-            </w:pPr>
-            <w:r>
+            <w:tcW w:w="1686" w:type="dxa"/>
+          </w:tcPr>
+          <w:p>
+            <w:pPr>
+              <w:jc w:val="center"/>
+              <w:rPr>
+                <w:rFonts w:ascii="Times New Roman" w:hAnsi="Times New Roman" w:cs="Times New Roman"/>
+                <w:sz w:val="24"/>
+                <w:szCs w:val="24"/>
+              </w:rPr>
+            </w:pPr>
+            <w:r>
+              <w:rPr>
+                <w:rFonts w:ascii="Times New Roman" w:hAnsi="Times New Roman" w:cs="Times New Roman"/>
+                <w:sz w:val="24"/>
+                <w:szCs w:val="24"/>
+              </w:rPr>
               <w:t>12 pcs</w:t>
             </w:r>
           </w:p>
         </w:tc>
         <w:tc>
           <w:tcPr>
-            <w:tcW w:w="1700" w:type="dxa"/>
-          </w:tcPr>
-          <w:p>
-            <w:pPr>
-              <w:jc w:val="center"/>
-            </w:pPr>
-            <w:r>
+            <w:tcW w:w="1863" w:type="dxa"/>
+          </w:tcPr>
+          <w:p>
+            <w:pPr>
+              <w:jc w:val="center"/>
+              <w:rPr>
+                <w:rFonts w:ascii="Times New Roman" w:hAnsi="Times New Roman" w:cs="Times New Roman"/>
+                <w:sz w:val="24"/>
+                <w:szCs w:val="24"/>
+              </w:rPr>
+            </w:pPr>
+            <w:r>
+              <w:rPr>
+                <w:rFonts w:ascii="Times New Roman" w:hAnsi="Times New Roman" w:cs="Times New Roman"/>
+                <w:sz w:val="24"/>
+                <w:szCs w:val="24"/>
+              </w:rPr>
               <w:t>299.000</w:t>
             </w:r>
           </w:p>
         </w:tc>
         <w:tc>
           <w:tcPr>
-            <w:tcW w:w="1558" w:type="dxa"/>
-          </w:tcPr>
-          <w:p>
-            <w:pPr>
-              <w:jc w:val="center"/>
+            <w:tcW w:w="1949" w:type="dxa"/>
+          </w:tcPr>
+          <w:p>
+            <w:pPr>
+              <w:jc w:val="center"/>
+              <w:rPr>
+                <w:rFonts w:ascii="Times New Roman" w:hAnsi="Times New Roman" w:cs="Times New Roman"/>
+                <w:sz w:val="24"/>
+                <w:szCs w:val="24"/>
+              </w:rPr>
             </w:pPr>
           </w:p>
         </w:tc>
       </w:tr>
       <w:tr>
         <w:trPr>
-          <w:jc w:val="center"/>
+          <w:trHeight w:val="581"/>
         </w:trPr>
         <w:tc>
           <w:tcPr>
-            <w:tcW w:w="1418" w:type="dxa"/>
+            <w:tcW w:w="2223" w:type="dxa"/>
           </w:tcPr>
           <w:p>
             <w:pPr>
               <w:jc w:val="both"/>
-            </w:pPr>
-            <w:r>
+              <w:rPr>
+                <w:rFonts w:ascii="Times New Roman" w:hAnsi="Times New Roman" w:cs="Times New Roman"/>
+                <w:sz w:val="24"/>
+                <w:szCs w:val="24"/>
+              </w:rPr>
+            </w:pPr>
+            <w:r>
+              <w:rPr>
+                <w:rFonts w:ascii="Times New Roman" w:hAnsi="Times New Roman" w:cs="Times New Roman"/>
+                <w:sz w:val="24"/>
+                <w:szCs w:val="24"/>
+              </w:rPr>
               <w:t>SYO08GDBM</w:t>
             </w:r>
           </w:p>
         </w:tc>
         <w:tc>
           <w:tcPr>
-            <w:tcW w:w="1979" w:type="dxa"/>
+            <w:tcW w:w="2476" w:type="dxa"/>
           </w:tcPr>
           <w:p>
             <w:pPr>
               <w:jc w:val="both"/>
+              <w:rPr>
+                <w:rFonts w:ascii="Times New Roman" w:hAnsi="Times New Roman" w:cs="Times New Roman"/>
+                <w:sz w:val="24"/>
+                <w:szCs w:val="24"/>
+              </w:rPr>
             </w:pPr>
             <w:proofErr w:type="spellStart"/>
             <w:r>
+              <w:rPr>
+                <w:rFonts w:ascii="Times New Roman" w:hAnsi="Times New Roman" w:cs="Times New Roman"/>
+                <w:sz w:val="24"/>
+                <w:szCs w:val="24"/>
+              </w:rPr>
               <w:t>Graciella</w:t>
             </w:r>
             <w:proofErr w:type="spellEnd"/>
             <w:r>
+              <w:rPr>
+                <w:rFonts w:ascii="Times New Roman" w:hAnsi="Times New Roman" w:cs="Times New Roman"/>
+                <w:sz w:val="24"/>
+                <w:szCs w:val="24"/>
+              </w:rPr>
               <w:t xml:space="preserve"> Dress Blur Mix</w:t>
             </w:r>
           </w:p>
         </w:tc>
         <w:tc>
           <w:tcPr>
-            <w:tcW w:w="1137" w:type="dxa"/>
-          </w:tcPr>
-          <w:p>
-            <w:pPr>
-              <w:jc w:val="center"/>
-            </w:pPr>
-            <w:r>
+            <w:tcW w:w="1686" w:type="dxa"/>
+          </w:tcPr>
+          <w:p>
+            <w:pPr>
+              <w:jc w:val="center"/>
+              <w:rPr>
+                <w:rFonts w:ascii="Times New Roman" w:hAnsi="Times New Roman" w:cs="Times New Roman"/>
+                <w:sz w:val="24"/>
+                <w:szCs w:val="24"/>
+              </w:rPr>
+            </w:pPr>
+            <w:r>
+              <w:rPr>
+                <w:rFonts w:ascii="Times New Roman" w:hAnsi="Times New Roman" w:cs="Times New Roman"/>
+                <w:sz w:val="24"/>
+                <w:szCs w:val="24"/>
+              </w:rPr>
               <w:t>12 pcs</w:t>
             </w:r>
           </w:p>
         </w:tc>
         <w:tc>
           <w:tcPr>
-            <w:tcW w:w="1700" w:type="dxa"/>
-          </w:tcPr>
-          <w:p>
-            <w:pPr>
-              <w:jc w:val="center"/>
-            </w:pPr>
-            <w:r>
+            <w:tcW w:w="1863" w:type="dxa"/>
+          </w:tcPr>
+          <w:p>
+            <w:pPr>
+              <w:jc w:val="center"/>
+              <w:rPr>
+                <w:rFonts w:ascii="Times New Roman" w:hAnsi="Times New Roman" w:cs="Times New Roman"/>
+                <w:sz w:val="24"/>
+                <w:szCs w:val="24"/>
+              </w:rPr>
+            </w:pPr>
+            <w:r>
+              <w:rPr>
+                <w:rFonts w:ascii="Times New Roman" w:hAnsi="Times New Roman" w:cs="Times New Roman"/>
+                <w:sz w:val="24"/>
+                <w:szCs w:val="24"/>
+              </w:rPr>
               <w:t>439.000</w:t>
             </w:r>
           </w:p>
         </w:tc>
         <w:tc>
           <w:tcPr>
-            <w:tcW w:w="1558" w:type="dxa"/>
-          </w:tcPr>
-          <w:p>
-            <w:pPr>
-              <w:jc w:val="center"/>
+            <w:tcW w:w="1949" w:type="dxa"/>
+          </w:tcPr>
+          <w:p>
+            <w:pPr>
+              <w:jc w:val="center"/>
+              <w:rPr>
+                <w:rFonts w:ascii="Times New Roman" w:hAnsi="Times New Roman" w:cs="Times New Roman"/>
+                <w:sz w:val="24"/>
+                <w:szCs w:val="24"/>
+              </w:rPr>
             </w:pPr>
           </w:p>
         </w:tc>
       </w:tr>
       <w:tr>
         <w:trPr>
-          <w:jc w:val="center"/>
+          <w:trHeight w:val="282"/>
         </w:trPr>
         <w:tc>
           <w:tcPr>
-            <w:tcW w:w="1418" w:type="dxa"/>
+            <w:tcW w:w="2223" w:type="dxa"/>
           </w:tcPr>
           <w:p>
             <w:pPr>
               <w:jc w:val="both"/>
-            </w:pPr>
-            <w:r>
+              <w:rPr>
+                <w:rFonts w:ascii="Times New Roman" w:hAnsi="Times New Roman" w:cs="Times New Roman"/>
+                <w:sz w:val="24"/>
+                <w:szCs w:val="24"/>
+              </w:rPr>
+            </w:pPr>
+            <w:r>
+              <w:rPr>
+                <w:rFonts w:ascii="Times New Roman" w:hAnsi="Times New Roman" w:cs="Times New Roman"/>
+                <w:sz w:val="24"/>
+                <w:szCs w:val="24"/>
+              </w:rPr>
               <w:t>SYOEX053</w:t>
             </w:r>
           </w:p>
         </w:tc>
         <w:tc>
           <w:tcPr>
-            <w:tcW w:w="1979" w:type="dxa"/>
+            <w:tcW w:w="2476" w:type="dxa"/>
           </w:tcPr>
           <w:p>
             <w:pPr>
               <w:jc w:val="both"/>
+              <w:rPr>
+                <w:rFonts w:ascii="Times New Roman" w:hAnsi="Times New Roman" w:cs="Times New Roman"/>
+                <w:sz w:val="24"/>
+                <w:szCs w:val="24"/>
+              </w:rPr>
             </w:pPr>
             <w:proofErr w:type="spellStart"/>
             <w:r>
+              <w:rPr>
+                <w:rFonts w:ascii="Times New Roman" w:hAnsi="Times New Roman" w:cs="Times New Roman"/>
+                <w:sz w:val="24"/>
+                <w:szCs w:val="24"/>
+              </w:rPr>
               <w:t>Syo</w:t>
             </w:r>
             <w:proofErr w:type="spellEnd"/>
             <w:r>
+              <w:rPr>
+                <w:rFonts w:ascii="Times New Roman" w:hAnsi="Times New Roman" w:cs="Times New Roman"/>
+                <w:sz w:val="24"/>
+                <w:szCs w:val="24"/>
+              </w:rPr>
               <w:t xml:space="preserve"> Scarves</w:t>
             </w:r>
           </w:p>
         </w:tc>
         <w:tc>
           <w:tcPr>
-            <w:tcW w:w="1137" w:type="dxa"/>
-          </w:tcPr>
-          <w:p>
-            <w:pPr>
-              <w:jc w:val="center"/>
-            </w:pPr>
-            <w:r>
+            <w:tcW w:w="1686" w:type="dxa"/>
+          </w:tcPr>
+          <w:p>
+            <w:pPr>
+              <w:jc w:val="center"/>
+              <w:rPr>
+                <w:rFonts w:ascii="Times New Roman" w:hAnsi="Times New Roman" w:cs="Times New Roman"/>
+                <w:sz w:val="24"/>
+                <w:szCs w:val="24"/>
+              </w:rPr>
+            </w:pPr>
+            <w:r>
+              <w:rPr>
+                <w:rFonts w:ascii="Times New Roman" w:hAnsi="Times New Roman" w:cs="Times New Roman"/>
+                <w:sz w:val="24"/>
+                <w:szCs w:val="24"/>
+              </w:rPr>
               <w:t>12 pcs</w:t>
             </w:r>
           </w:p>
         </w:tc>
         <w:tc>
           <w:tcPr>
-            <w:tcW w:w="1700" w:type="dxa"/>
-          </w:tcPr>
-          <w:p>
-            <w:pPr>
-              <w:jc w:val="center"/>
-            </w:pPr>
-            <w:r>
+            <w:tcW w:w="1863" w:type="dxa"/>
+          </w:tcPr>
+          <w:p>
+            <w:pPr>
+              <w:jc w:val="center"/>
+              <w:rPr>
+                <w:rFonts w:ascii="Times New Roman" w:hAnsi="Times New Roman" w:cs="Times New Roman"/>
+                <w:sz w:val="24"/>
+                <w:szCs w:val="24"/>
+              </w:rPr>
+            </w:pPr>
+            <w:r>
+              <w:rPr>
+                <w:rFonts w:ascii="Times New Roman" w:hAnsi="Times New Roman" w:cs="Times New Roman"/>
+                <w:sz w:val="24"/>
+                <w:szCs w:val="24"/>
+              </w:rPr>
               <w:t>279.000</w:t>
             </w:r>
           </w:p>
         </w:tc>
         <w:tc>
           <w:tcPr>
-            <w:tcW w:w="1558" w:type="dxa"/>
-          </w:tcPr>
-          <w:p>
-            <w:pPr>
-              <w:jc w:val="center"/>
+            <w:tcW w:w="1949" w:type="dxa"/>
+          </w:tcPr>
+          <w:p>
+            <w:pPr>
+              <w:jc w:val="center"/>
+              <w:rPr>
+                <w:rFonts w:ascii="Times New Roman" w:hAnsi="Times New Roman" w:cs="Times New Roman"/>
+                <w:sz w:val="24"/>
+                <w:szCs w:val="24"/>
+              </w:rPr>
             </w:pPr>
           </w:p>
         </w:tc>
       </w:tr>
       <w:tr>
         <w:trPr>
-          <w:jc w:val="center"/>
+          <w:trHeight w:val="581"/>
         </w:trPr>
         <w:tc>
           <w:tcPr>
-            <w:tcW w:w="1418" w:type="dxa"/>
+            <w:tcW w:w="2223" w:type="dxa"/>
           </w:tcPr>
           <w:p>
             <w:pPr>
               <w:jc w:val="both"/>
-            </w:pPr>
-            <w:r>
+              <w:rPr>
+                <w:rFonts w:ascii="Times New Roman" w:hAnsi="Times New Roman" w:cs="Times New Roman"/>
+                <w:sz w:val="24"/>
+                <w:szCs w:val="24"/>
+              </w:rPr>
+            </w:pPr>
+            <w:r>
+              <w:rPr>
+                <w:rFonts w:ascii="Times New Roman" w:hAnsi="Times New Roman" w:cs="Times New Roman"/>
+                <w:sz w:val="24"/>
+                <w:szCs w:val="24"/>
+              </w:rPr>
               <w:t>SYOAMANDA</w:t>
             </w:r>
           </w:p>
         </w:tc>
         <w:tc>
           <w:tcPr>
-            <w:tcW w:w="1979" w:type="dxa"/>
+            <w:tcW w:w="2476" w:type="dxa"/>
           </w:tcPr>
           <w:p>
             <w:pPr>
               <w:jc w:val="both"/>
-            </w:pPr>
-            <w:r>
+              <w:rPr>
+                <w:rFonts w:ascii="Times New Roman" w:hAnsi="Times New Roman" w:cs="Times New Roman"/>
+                <w:sz w:val="24"/>
+                <w:szCs w:val="24"/>
+              </w:rPr>
+            </w:pPr>
+            <w:r>
+              <w:rPr>
+                <w:rFonts w:ascii="Times New Roman" w:hAnsi="Times New Roman" w:cs="Times New Roman"/>
+                <w:sz w:val="24"/>
+                <w:szCs w:val="24"/>
+              </w:rPr>
               <w:t>Amanda Top Green</w:t>
             </w:r>
           </w:p>
         </w:tc>
         <w:tc>
           <w:tcPr>
-            <w:tcW w:w="1137" w:type="dxa"/>
-          </w:tcPr>
-          <w:p>
-            <w:pPr>
-              <w:jc w:val="center"/>
-            </w:pPr>
-            <w:r>
+            <w:tcW w:w="1686" w:type="dxa"/>
+          </w:tcPr>
+          <w:p>
+            <w:pPr>
+              <w:jc w:val="center"/>
+              <w:rPr>
+                <w:rFonts w:ascii="Times New Roman" w:hAnsi="Times New Roman" w:cs="Times New Roman"/>
+                <w:sz w:val="24"/>
+                <w:szCs w:val="24"/>
+              </w:rPr>
+            </w:pPr>
+            <w:r>
+              <w:rPr>
+                <w:rFonts w:ascii="Times New Roman" w:hAnsi="Times New Roman" w:cs="Times New Roman"/>
+                <w:sz w:val="24"/>
+                <w:szCs w:val="24"/>
+              </w:rPr>
               <w:t>12 pcs</w:t>
             </w:r>
           </w:p>
         </w:tc>
         <w:tc>
           <w:tcPr>
-            <w:tcW w:w="1700" w:type="dxa"/>
-          </w:tcPr>
-          <w:p>
-            <w:pPr>
-              <w:jc w:val="center"/>
-            </w:pPr>
-            <w:r>
+            <w:tcW w:w="1863" w:type="dxa"/>
+          </w:tcPr>
+          <w:p>
+            <w:pPr>
+              <w:jc w:val="center"/>
+              <w:rPr>
+                <w:rFonts w:ascii="Times New Roman" w:hAnsi="Times New Roman" w:cs="Times New Roman"/>
+                <w:sz w:val="24"/>
+                <w:szCs w:val="24"/>
+              </w:rPr>
+            </w:pPr>
+            <w:r>
+              <w:rPr>
+                <w:rFonts w:ascii="Times New Roman" w:hAnsi="Times New Roman" w:cs="Times New Roman"/>
+                <w:sz w:val="24"/>
+                <w:szCs w:val="24"/>
+              </w:rPr>
               <w:t>198.000</w:t>
             </w:r>
           </w:p>
         </w:tc>
         <w:tc>
           <w:tcPr>
-            <w:tcW w:w="1558" w:type="dxa"/>
-          </w:tcPr>
-          <w:p>
-            <w:pPr>
-              <w:jc w:val="center"/>
+            <w:tcW w:w="1949" w:type="dxa"/>
+          </w:tcPr>
+          <w:p>
+            <w:pPr>
+              <w:jc w:val="center"/>
+              <w:rPr>
+                <w:rFonts w:ascii="Times New Roman" w:hAnsi="Times New Roman" w:cs="Times New Roman"/>
+                <w:sz w:val="24"/>
+                <w:szCs w:val="24"/>
+              </w:rPr>
             </w:pPr>
           </w:p>
         </w:tc>
       </w:tr>
       <w:tr>
         <w:trPr>
-          <w:jc w:val="center"/>
+          <w:trHeight w:val="282"/>
         </w:trPr>
         <w:tc>
           <w:tcPr>
-            <w:tcW w:w="1418" w:type="dxa"/>
+            <w:tcW w:w="2223" w:type="dxa"/>
           </w:tcPr>
           <w:p>
             <w:pPr>
               <w:jc w:val="both"/>
-            </w:pPr>
-            <w:r>
+              <w:rPr>
+                <w:rFonts w:ascii="Times New Roman" w:hAnsi="Times New Roman" w:cs="Times New Roman"/>
+                <w:sz w:val="24"/>
+                <w:szCs w:val="24"/>
+              </w:rPr>
+            </w:pPr>
+            <w:r>
+              <w:rPr>
+                <w:rFonts w:ascii="Times New Roman" w:hAnsi="Times New Roman" w:cs="Times New Roman"/>
+                <w:sz w:val="24"/>
+                <w:szCs w:val="24"/>
+              </w:rPr>
               <w:t>SYOP10V</w:t>
             </w:r>
           </w:p>
         </w:tc>
         <w:tc>
           <w:tcPr>
-            <w:tcW w:w="1979" w:type="dxa"/>
+            <w:tcW w:w="2476" w:type="dxa"/>
           </w:tcPr>
           <w:p>
             <w:pPr>
               <w:jc w:val="both"/>
+              <w:rPr>
+                <w:rFonts w:ascii="Times New Roman" w:hAnsi="Times New Roman" w:cs="Times New Roman"/>
+                <w:sz w:val="24"/>
+                <w:szCs w:val="24"/>
+              </w:rPr>
             </w:pPr>
             <w:proofErr w:type="spellStart"/>
             <w:r>
+              <w:rPr>
+                <w:rFonts w:ascii="Times New Roman" w:hAnsi="Times New Roman" w:cs="Times New Roman"/>
+                <w:sz w:val="24"/>
+                <w:szCs w:val="24"/>
+              </w:rPr>
               <w:t>Syo</w:t>
             </w:r>
             <w:proofErr w:type="spellEnd"/>
             <w:r>
+              <w:rPr>
+                <w:rFonts w:ascii="Times New Roman" w:hAnsi="Times New Roman" w:cs="Times New Roman"/>
+                <w:sz w:val="24"/>
+                <w:szCs w:val="24"/>
+              </w:rPr>
               <w:t xml:space="preserve"> plain </w:t>
             </w:r>
             <w:proofErr w:type="spellStart"/>
             <w:r>
+              <w:rPr>
+                <w:rFonts w:ascii="Times New Roman" w:hAnsi="Times New Roman" w:cs="Times New Roman"/>
+                <w:sz w:val="24"/>
+                <w:szCs w:val="24"/>
+              </w:rPr>
               <w:t>Voal</w:t>
             </w:r>
             <w:proofErr w:type="spellEnd"/>
@@ -885,47 +1523,104 @@
         </w:tc>
         <w:tc>
           <w:tcPr>
-            <w:tcW w:w="1137" w:type="dxa"/>
-          </w:tcPr>
-          <w:p>
-            <w:pPr>
-              <w:jc w:val="center"/>
-            </w:pPr>
-            <w:r>
+            <w:tcW w:w="1686" w:type="dxa"/>
+          </w:tcPr>
+          <w:p>
+            <w:pPr>
+              <w:jc w:val="center"/>
+              <w:rPr>
+                <w:rFonts w:ascii="Times New Roman" w:hAnsi="Times New Roman" w:cs="Times New Roman"/>
+                <w:sz w:val="24"/>
+                <w:szCs w:val="24"/>
+              </w:rPr>
+            </w:pPr>
+            <w:r>
+              <w:rPr>
+                <w:rFonts w:ascii="Times New Roman" w:hAnsi="Times New Roman" w:cs="Times New Roman"/>
+                <w:sz w:val="24"/>
+                <w:szCs w:val="24"/>
+              </w:rPr>
               <w:t>12 pcs</w:t>
             </w:r>
           </w:p>
         </w:tc>
         <w:tc>
           <w:tcPr>
-            <w:tcW w:w="1700" w:type="dxa"/>
-          </w:tcPr>
-          <w:p>
-            <w:pPr>
-              <w:jc w:val="center"/>
-            </w:pPr>
-            <w:r>
+            <w:tcW w:w="1863" w:type="dxa"/>
+          </w:tcPr>
+          <w:p>
+            <w:pPr>
+              <w:jc w:val="center"/>
+              <w:rPr>
+                <w:rFonts w:ascii="Times New Roman" w:hAnsi="Times New Roman" w:cs="Times New Roman"/>
+                <w:sz w:val="24"/>
+                <w:szCs w:val="24"/>
+              </w:rPr>
+            </w:pPr>
+            <w:r>
+              <w:rPr>
+                <w:rFonts w:ascii="Times New Roman" w:hAnsi="Times New Roman" w:cs="Times New Roman"/>
+                <w:sz w:val="24"/>
+                <w:szCs w:val="24"/>
+              </w:rPr>
               <w:t>79.000</w:t>
             </w:r>
           </w:p>
         </w:tc>
         <w:tc>
           <w:tcPr>
-            <w:tcW w:w="1558" w:type="dxa"/>
-          </w:tcPr>
-          <w:p>
-            <w:pPr>
-              <w:jc w:val="center"/>
+            <w:tcW w:w="1949" w:type="dxa"/>
+          </w:tcPr>
+          <w:p>
+            <w:pPr>
+              <w:jc w:val="center"/>
+              <w:rPr>
+                <w:rFonts w:ascii="Times New Roman" w:hAnsi="Times New Roman" w:cs="Times New Roman"/>
+                <w:sz w:val="24"/>
+                <w:szCs w:val="24"/>
+              </w:rPr>
             </w:pPr>
           </w:p>
         </w:tc>
       </w:tr>
-      <w:bookmarkEnd w:id="0"/>
     </w:tbl>
     <w:p>
       <w:pPr>
         <w:jc w:val="center"/>
+        <w:rPr>
+          <w:rFonts w:ascii="Times New Roman" w:hAnsi="Times New Roman" w:cs="Times New Roman"/>
+          <w:sz w:val="24"/>
+          <w:szCs w:val="24"/>
+        </w:rPr>
       </w:pPr>
+    </w:p>
+    <w:p>
+      <w:pPr>
+        <w:jc w:val="center"/>
+        <w:rPr>
+          <w:rFonts w:ascii="Times New Roman" w:hAnsi="Times New Roman" w:cs="Times New Roman"/>
+          <w:sz w:val="24"/>
+          <w:szCs w:val="24"/>
+        </w:rPr>
+      </w:pPr>
+    </w:p>
+    <w:p>
+      <w:pPr>
+        <w:jc w:val="center"/>
+        <w:rPr>
+          <w:rFonts w:ascii="Times New Roman" w:hAnsi="Times New Roman" w:cs="Times New Roman"/>
+          <w:sz w:val="24"/>
+          <w:szCs w:val="24"/>
+        </w:rPr>
+      </w:pPr>
+      <w:r>
+        <w:rPr>
+          <w:rFonts w:ascii="Times New Roman" w:hAnsi="Times New Roman" w:cs="Times New Roman"/>
+          <w:sz w:val="24"/>
+          <w:szCs w:val="24"/>
+        </w:rPr>
+        <w:br w:type="textWrapping" w:clear="all"/>
+      </w:r>
     </w:p>
     <w:sectPr>
       <w:pgSz w:w="12240" w:h="15840"/>
@@ -1060,6 +1755,7 @@
     <w:lsdException w:name="HTML Sample" w:semiHidden="1" w:unhideWhenUsed="1"/>
     <w:lsdException w:name="HTML Typewriter" w:semiHidden="1" w:unhideWhenUsed="1"/>
     <w:lsdException w:name="HTML Variable" w:semiHidden="1" w:unhideWhenUsed="1"/>
+    <w:lsdException w:name="Normal Table" w:semiHidden="1" w:unhideWhenUsed="1"/>
     <w:lsdException w:name="annotation subject" w:semiHidden="1" w:unhideWhenUsed="1"/>
     <w:lsdException w:name="No List" w:semiHidden="1" w:unhideWhenUsed="1"/>
     <w:lsdException w:name="Outline List 1" w:semiHidden="1" w:unhideWhenUsed="1"/>
@@ -1106,8 +1802,10 @@
     <w:lsdException w:name="Table Subtle 2" w:semiHidden="1" w:unhideWhenUsed="1"/>
     <w:lsdException w:name="Table Web 1" w:semiHidden="1" w:unhideWhenUsed="1"/>
     <w:lsdException w:name="Table Web 2" w:semiHidden="1" w:unhideWhenUsed="1"/>
+    <w:lsdException w:name="Table Web 3" w:semiHidden="1" w:unhideWhenUsed="1"/>
     <w:lsdException w:name="Balloon Text" w:semiHidden="1" w:unhideWhenUsed="1"/>
     <w:lsdException w:name="Table Grid" w:uiPriority="39"/>
+    <w:lsdException w:name="Table Theme" w:semiHidden="1" w:unhideWhenUsed="1"/>
     <w:lsdException w:name="Placeholder Text" w:semiHidden="1"/>
     <w:lsdException w:name="No Spacing" w:uiPriority="1" w:qFormat="1"/>
     <w:lsdException w:name="Light Shading" w:uiPriority="60"/>

</xml_diff>